<commit_message>
#22 - texto de endereco errado
</commit_message>
<xml_diff>
--- a/docassemble/docsdaj/data/templates/declaracao-de-veracidade-e-responsabilidade-das-informacoes-prestadas.docx
+++ b/docassemble/docsdaj/data/templates/declaracao-de-veracidade-e-responsabilidade-das-informacoes-prestadas.docx
@@ -1,6 +1,6 @@
 
 <file path=word/document.xml><?xml version="1.0" encoding="utf-8"?>
-<w:document xmlns:wpc="http://schemas.microsoft.com/office/word/2010/wordprocessingCanvas" xmlns:cx="http://schemas.microsoft.com/office/drawing/2014/chartex" xmlns:cx1="http://schemas.microsoft.com/office/drawing/2015/9/8/chartex" xmlns:cx2="http://schemas.microsoft.com/office/drawing/2015/10/21/chartex" xmlns:cx3="http://schemas.microsoft.com/office/drawing/2016/5/9/chartex" xmlns:cx4="http://schemas.microsoft.com/office/drawing/2016/5/10/chartex" xmlns:cx5="http://schemas.microsoft.com/office/drawing/2016/5/11/chartex" xmlns:cx6="http://schemas.microsoft.com/office/drawing/2016/5/12/chartex" xmlns:cx7="http://schemas.microsoft.com/office/drawing/2016/5/13/chartex" xmlns:cx8="http://schemas.microsoft.com/office/drawing/2016/5/14/chartex" xmlns:mc="http://schemas.openxmlformats.org/markup-compatibility/2006" xmlns:aink="http://schemas.microsoft.com/office/drawing/2016/ink" xmlns:am3d="http://schemas.microsoft.com/office/drawing/2017/model3d" xmlns:o="urn:schemas-microsoft-com:office:office" xmlns:r="http://schemas.openxmlformats.org/officeDocument/2006/relationships" xmlns:m="http://schemas.openxmlformats.org/officeDocument/2006/math" xmlns:v="urn:schemas-microsoft-com:vml" xmlns:wp14="http://schemas.microsoft.com/office/word/2010/wordprocessingDrawing" xmlns:wp="http://schemas.openxmlformats.org/drawingml/2006/wordprocessingDrawing" xmlns:w10="urn:schemas-microsoft-com:office:word" xmlns:w="http://schemas.openxmlformats.org/wordprocessingml/2006/main" xmlns:w14="http://schemas.microsoft.com/office/word/2010/wordml" xmlns:w15="http://schemas.microsoft.com/office/word/2012/wordml" xmlns:w16cid="http://schemas.microsoft.com/office/word/2016/wordml/cid" xmlns:w16se="http://schemas.microsoft.com/office/word/2015/wordml/symex" xmlns:wpg="http://schemas.microsoft.com/office/word/2010/wordprocessingGroup" xmlns:wpi="http://schemas.microsoft.com/office/word/2010/wordprocessingInk" xmlns:wne="http://schemas.microsoft.com/office/word/2006/wordml" xmlns:wps="http://schemas.microsoft.com/office/word/2010/wordprocessingShape" mc:Ignorable="w14 w15 w16se w16cid wp14">
+<w:document xmlns:wpc="http://schemas.microsoft.com/office/word/2010/wordprocessingCanvas" xmlns:cx="http://schemas.microsoft.com/office/drawing/2014/chartex" xmlns:cx1="http://schemas.microsoft.com/office/drawing/2015/9/8/chartex" xmlns:cx2="http://schemas.microsoft.com/office/drawing/2015/10/21/chartex" xmlns:cx3="http://schemas.microsoft.com/office/drawing/2016/5/9/chartex" xmlns:cx4="http://schemas.microsoft.com/office/drawing/2016/5/10/chartex" xmlns:cx5="http://schemas.microsoft.com/office/drawing/2016/5/11/chartex" xmlns:cx6="http://schemas.microsoft.com/office/drawing/2016/5/12/chartex" xmlns:cx7="http://schemas.microsoft.com/office/drawing/2016/5/13/chartex" xmlns:cx8="http://schemas.microsoft.com/office/drawing/2016/5/14/chartex" xmlns:mc="http://schemas.openxmlformats.org/markup-compatibility/2006" xmlns:aink="http://schemas.microsoft.com/office/drawing/2016/ink" xmlns:am3d="http://schemas.microsoft.com/office/drawing/2017/model3d" xmlns:o="urn:schemas-microsoft-com:office:office" xmlns:r="http://schemas.openxmlformats.org/officeDocument/2006/relationships" xmlns:m="http://schemas.openxmlformats.org/officeDocument/2006/math" xmlns:v="urn:schemas-microsoft-com:vml" xmlns:wp14="http://schemas.microsoft.com/office/word/2010/wordprocessingDrawing" xmlns:wp="http://schemas.openxmlformats.org/drawingml/2006/wordprocessingDrawing" xmlns:w10="urn:schemas-microsoft-com:office:word" xmlns:w="http://schemas.openxmlformats.org/wordprocessingml/2006/main" xmlns:w14="http://schemas.microsoft.com/office/word/2010/wordml" xmlns:w15="http://schemas.microsoft.com/office/word/2012/wordml" xmlns:w16cex="http://schemas.microsoft.com/office/word/2018/wordml/cex" xmlns:w16cid="http://schemas.microsoft.com/office/word/2016/wordml/cid" xmlns:w16="http://schemas.microsoft.com/office/word/2018/wordml" xmlns:w16sdtdh="http://schemas.microsoft.com/office/word/2020/wordml/sdtdatahash" xmlns:w16se="http://schemas.microsoft.com/office/word/2015/wordml/symex" xmlns:wpg="http://schemas.microsoft.com/office/word/2010/wordprocessingGroup" xmlns:wpi="http://schemas.microsoft.com/office/word/2010/wordprocessingInk" xmlns:wne="http://schemas.microsoft.com/office/word/2006/wordml" xmlns:wps="http://schemas.microsoft.com/office/word/2010/wordprocessingShape" mc:Ignorable="w14 w15 w16se w16cid w16 w16cex w16sdtdh wp14">
   <w:body>
     <w:p>
       <w:pPr>
@@ -195,7 +195,33 @@
           <w:sz w:val="24"/>
           <w:szCs w:val="24"/>
         </w:rPr>
-        <w:t xml:space="preserve"> }}, do Caso {{ </w:t>
+        <w:t xml:space="preserve"> }}, do Caso </w:t>
+      </w:r>
+      <w:r>
+        <w:rPr>
+          <w:rFonts w:ascii="Times New Roman" w:eastAsia="Times New Roman" w:hAnsi="Times New Roman" w:cs="Times New Roman"/>
+          <w:color w:val="24292E"/>
+          <w:sz w:val="24"/>
+          <w:szCs w:val="24"/>
+          <w:shd w:val="clear" w:color="auto" w:fill="FFFFFF"/>
+        </w:rPr>
+        <w:t>nº</w:t>
+      </w:r>
+      <w:r>
+        <w:rPr>
+          <w:rFonts w:ascii="Times New Roman" w:eastAsia="Times New Roman" w:hAnsi="Times New Roman" w:cs="Times New Roman"/>
+          <w:sz w:val="24"/>
+          <w:szCs w:val="24"/>
+        </w:rPr>
+        <w:t xml:space="preserve"> </w:t>
+      </w:r>
+      <w:r>
+        <w:rPr>
+          <w:rFonts w:ascii="Times New Roman" w:eastAsia="Times New Roman" w:hAnsi="Times New Roman" w:cs="Times New Roman"/>
+          <w:sz w:val="24"/>
+          <w:szCs w:val="24"/>
+        </w:rPr>
+        <w:t xml:space="preserve">{{ </w:t>
       </w:r>
       <w:proofErr w:type="spellStart"/>
       <w:r>
@@ -526,7 +552,7 @@
 </file>
 
 <file path=word/endnotes.xml><?xml version="1.0" encoding="utf-8"?>
-<w:endnotes xmlns:wpc="http://schemas.microsoft.com/office/word/2010/wordprocessingCanvas" xmlns:cx="http://schemas.microsoft.com/office/drawing/2014/chartex" xmlns:cx1="http://schemas.microsoft.com/office/drawing/2015/9/8/chartex" xmlns:cx2="http://schemas.microsoft.com/office/drawing/2015/10/21/chartex" xmlns:cx3="http://schemas.microsoft.com/office/drawing/2016/5/9/chartex" xmlns:cx4="http://schemas.microsoft.com/office/drawing/2016/5/10/chartex" xmlns:cx5="http://schemas.microsoft.com/office/drawing/2016/5/11/chartex" xmlns:cx6="http://schemas.microsoft.com/office/drawing/2016/5/12/chartex" xmlns:cx7="http://schemas.microsoft.com/office/drawing/2016/5/13/chartex" xmlns:cx8="http://schemas.microsoft.com/office/drawing/2016/5/14/chartex" xmlns:mc="http://schemas.openxmlformats.org/markup-compatibility/2006" xmlns:aink="http://schemas.microsoft.com/office/drawing/2016/ink" xmlns:am3d="http://schemas.microsoft.com/office/drawing/2017/model3d" xmlns:o="urn:schemas-microsoft-com:office:office" xmlns:r="http://schemas.openxmlformats.org/officeDocument/2006/relationships" xmlns:m="http://schemas.openxmlformats.org/officeDocument/2006/math" xmlns:v="urn:schemas-microsoft-com:vml" xmlns:wp14="http://schemas.microsoft.com/office/word/2010/wordprocessingDrawing" xmlns:wp="http://schemas.openxmlformats.org/drawingml/2006/wordprocessingDrawing" xmlns:w10="urn:schemas-microsoft-com:office:word" xmlns:w="http://schemas.openxmlformats.org/wordprocessingml/2006/main" xmlns:w14="http://schemas.microsoft.com/office/word/2010/wordml" xmlns:w15="http://schemas.microsoft.com/office/word/2012/wordml" xmlns:w16cid="http://schemas.microsoft.com/office/word/2016/wordml/cid" xmlns:w16se="http://schemas.microsoft.com/office/word/2015/wordml/symex" xmlns:wpg="http://schemas.microsoft.com/office/word/2010/wordprocessingGroup" xmlns:wpi="http://schemas.microsoft.com/office/word/2010/wordprocessingInk" xmlns:wne="http://schemas.microsoft.com/office/word/2006/wordml" xmlns:wps="http://schemas.microsoft.com/office/word/2010/wordprocessingShape" mc:Ignorable="w14 w15 w16se w16cid wp14">
+<w:endnotes xmlns:wpc="http://schemas.microsoft.com/office/word/2010/wordprocessingCanvas" xmlns:cx="http://schemas.microsoft.com/office/drawing/2014/chartex" xmlns:cx1="http://schemas.microsoft.com/office/drawing/2015/9/8/chartex" xmlns:cx2="http://schemas.microsoft.com/office/drawing/2015/10/21/chartex" xmlns:cx3="http://schemas.microsoft.com/office/drawing/2016/5/9/chartex" xmlns:cx4="http://schemas.microsoft.com/office/drawing/2016/5/10/chartex" xmlns:cx5="http://schemas.microsoft.com/office/drawing/2016/5/11/chartex" xmlns:cx6="http://schemas.microsoft.com/office/drawing/2016/5/12/chartex" xmlns:cx7="http://schemas.microsoft.com/office/drawing/2016/5/13/chartex" xmlns:cx8="http://schemas.microsoft.com/office/drawing/2016/5/14/chartex" xmlns:mc="http://schemas.openxmlformats.org/markup-compatibility/2006" xmlns:aink="http://schemas.microsoft.com/office/drawing/2016/ink" xmlns:am3d="http://schemas.microsoft.com/office/drawing/2017/model3d" xmlns:o="urn:schemas-microsoft-com:office:office" xmlns:r="http://schemas.openxmlformats.org/officeDocument/2006/relationships" xmlns:m="http://schemas.openxmlformats.org/officeDocument/2006/math" xmlns:v="urn:schemas-microsoft-com:vml" xmlns:wp14="http://schemas.microsoft.com/office/word/2010/wordprocessingDrawing" xmlns:wp="http://schemas.openxmlformats.org/drawingml/2006/wordprocessingDrawing" xmlns:w10="urn:schemas-microsoft-com:office:word" xmlns:w="http://schemas.openxmlformats.org/wordprocessingml/2006/main" xmlns:w14="http://schemas.microsoft.com/office/word/2010/wordml" xmlns:w15="http://schemas.microsoft.com/office/word/2012/wordml" xmlns:w16cex="http://schemas.microsoft.com/office/word/2018/wordml/cex" xmlns:w16cid="http://schemas.microsoft.com/office/word/2016/wordml/cid" xmlns:w16="http://schemas.microsoft.com/office/word/2018/wordml" xmlns:w16sdtdh="http://schemas.microsoft.com/office/word/2020/wordml/sdtdatahash" xmlns:w16se="http://schemas.microsoft.com/office/word/2015/wordml/symex" xmlns:wpg="http://schemas.microsoft.com/office/word/2010/wordprocessingGroup" xmlns:wpi="http://schemas.microsoft.com/office/word/2010/wordprocessingInk" xmlns:wne="http://schemas.microsoft.com/office/word/2006/wordml" xmlns:wps="http://schemas.microsoft.com/office/word/2010/wordprocessingShape" mc:Ignorable="w14 w15 w16se w16cid w16 w16cex w16sdtdh wp14">
   <w:endnote w:type="separator" w:id="-1">
     <w:p>
       <w:pPr>
@@ -551,7 +577,7 @@
 </file>
 
 <file path=word/footer1.xml><?xml version="1.0" encoding="utf-8"?>
-<w:ftr xmlns:wpc="http://schemas.microsoft.com/office/word/2010/wordprocessingCanvas" xmlns:cx="http://schemas.microsoft.com/office/drawing/2014/chartex" xmlns:cx1="http://schemas.microsoft.com/office/drawing/2015/9/8/chartex" xmlns:cx2="http://schemas.microsoft.com/office/drawing/2015/10/21/chartex" xmlns:cx3="http://schemas.microsoft.com/office/drawing/2016/5/9/chartex" xmlns:cx4="http://schemas.microsoft.com/office/drawing/2016/5/10/chartex" xmlns:cx5="http://schemas.microsoft.com/office/drawing/2016/5/11/chartex" xmlns:cx6="http://schemas.microsoft.com/office/drawing/2016/5/12/chartex" xmlns:cx7="http://schemas.microsoft.com/office/drawing/2016/5/13/chartex" xmlns:cx8="http://schemas.microsoft.com/office/drawing/2016/5/14/chartex" xmlns:mc="http://schemas.openxmlformats.org/markup-compatibility/2006" xmlns:aink="http://schemas.microsoft.com/office/drawing/2016/ink" xmlns:am3d="http://schemas.microsoft.com/office/drawing/2017/model3d" xmlns:o="urn:schemas-microsoft-com:office:office" xmlns:r="http://schemas.openxmlformats.org/officeDocument/2006/relationships" xmlns:m="http://schemas.openxmlformats.org/officeDocument/2006/math" xmlns:v="urn:schemas-microsoft-com:vml" xmlns:wp14="http://schemas.microsoft.com/office/word/2010/wordprocessingDrawing" xmlns:wp="http://schemas.openxmlformats.org/drawingml/2006/wordprocessingDrawing" xmlns:w10="urn:schemas-microsoft-com:office:word" xmlns:w="http://schemas.openxmlformats.org/wordprocessingml/2006/main" xmlns:w14="http://schemas.microsoft.com/office/word/2010/wordml" xmlns:w15="http://schemas.microsoft.com/office/word/2012/wordml" xmlns:w16cid="http://schemas.microsoft.com/office/word/2016/wordml/cid" xmlns:w16se="http://schemas.microsoft.com/office/word/2015/wordml/symex" xmlns:wpg="http://schemas.microsoft.com/office/word/2010/wordprocessingGroup" xmlns:wpi="http://schemas.microsoft.com/office/word/2010/wordprocessingInk" xmlns:wne="http://schemas.microsoft.com/office/word/2006/wordml" xmlns:wps="http://schemas.microsoft.com/office/word/2010/wordprocessingShape" mc:Ignorable="w14 w15 w16se w16cid wp14">
+<w:ftr xmlns:wpc="http://schemas.microsoft.com/office/word/2010/wordprocessingCanvas" xmlns:cx="http://schemas.microsoft.com/office/drawing/2014/chartex" xmlns:cx1="http://schemas.microsoft.com/office/drawing/2015/9/8/chartex" xmlns:cx2="http://schemas.microsoft.com/office/drawing/2015/10/21/chartex" xmlns:cx3="http://schemas.microsoft.com/office/drawing/2016/5/9/chartex" xmlns:cx4="http://schemas.microsoft.com/office/drawing/2016/5/10/chartex" xmlns:cx5="http://schemas.microsoft.com/office/drawing/2016/5/11/chartex" xmlns:cx6="http://schemas.microsoft.com/office/drawing/2016/5/12/chartex" xmlns:cx7="http://schemas.microsoft.com/office/drawing/2016/5/13/chartex" xmlns:cx8="http://schemas.microsoft.com/office/drawing/2016/5/14/chartex" xmlns:mc="http://schemas.openxmlformats.org/markup-compatibility/2006" xmlns:aink="http://schemas.microsoft.com/office/drawing/2016/ink" xmlns:am3d="http://schemas.microsoft.com/office/drawing/2017/model3d" xmlns:o="urn:schemas-microsoft-com:office:office" xmlns:r="http://schemas.openxmlformats.org/officeDocument/2006/relationships" xmlns:m="http://schemas.openxmlformats.org/officeDocument/2006/math" xmlns:v="urn:schemas-microsoft-com:vml" xmlns:wp14="http://schemas.microsoft.com/office/word/2010/wordprocessingDrawing" xmlns:wp="http://schemas.openxmlformats.org/drawingml/2006/wordprocessingDrawing" xmlns:w10="urn:schemas-microsoft-com:office:word" xmlns:w="http://schemas.openxmlformats.org/wordprocessingml/2006/main" xmlns:w14="http://schemas.microsoft.com/office/word/2010/wordml" xmlns:w15="http://schemas.microsoft.com/office/word/2012/wordml" xmlns:w16cex="http://schemas.microsoft.com/office/word/2018/wordml/cex" xmlns:w16cid="http://schemas.microsoft.com/office/word/2016/wordml/cid" xmlns:w16="http://schemas.microsoft.com/office/word/2018/wordml" xmlns:w16sdtdh="http://schemas.microsoft.com/office/word/2020/wordml/sdtdatahash" xmlns:w16se="http://schemas.microsoft.com/office/word/2015/wordml/symex" xmlns:wpg="http://schemas.microsoft.com/office/word/2010/wordprocessingGroup" xmlns:wpi="http://schemas.microsoft.com/office/word/2010/wordprocessingInk" xmlns:wne="http://schemas.microsoft.com/office/word/2006/wordml" xmlns:wps="http://schemas.microsoft.com/office/word/2010/wordprocessingShape" mc:Ignorable="w14 w15 w16se w16cid w16 w16cex w16sdtdh wp14">
   <w:p>
     <w:pPr>
       <w:pBdr>
@@ -575,7 +601,7 @@
 </file>
 
 <file path=word/footer2.xml><?xml version="1.0" encoding="utf-8"?>
-<w:ftr xmlns:wpc="http://schemas.microsoft.com/office/word/2010/wordprocessingCanvas" xmlns:cx="http://schemas.microsoft.com/office/drawing/2014/chartex" xmlns:cx1="http://schemas.microsoft.com/office/drawing/2015/9/8/chartex" xmlns:cx2="http://schemas.microsoft.com/office/drawing/2015/10/21/chartex" xmlns:cx3="http://schemas.microsoft.com/office/drawing/2016/5/9/chartex" xmlns:cx4="http://schemas.microsoft.com/office/drawing/2016/5/10/chartex" xmlns:cx5="http://schemas.microsoft.com/office/drawing/2016/5/11/chartex" xmlns:cx6="http://schemas.microsoft.com/office/drawing/2016/5/12/chartex" xmlns:cx7="http://schemas.microsoft.com/office/drawing/2016/5/13/chartex" xmlns:cx8="http://schemas.microsoft.com/office/drawing/2016/5/14/chartex" xmlns:mc="http://schemas.openxmlformats.org/markup-compatibility/2006" xmlns:aink="http://schemas.microsoft.com/office/drawing/2016/ink" xmlns:am3d="http://schemas.microsoft.com/office/drawing/2017/model3d" xmlns:o="urn:schemas-microsoft-com:office:office" xmlns:r="http://schemas.openxmlformats.org/officeDocument/2006/relationships" xmlns:m="http://schemas.openxmlformats.org/officeDocument/2006/math" xmlns:v="urn:schemas-microsoft-com:vml" xmlns:wp14="http://schemas.microsoft.com/office/word/2010/wordprocessingDrawing" xmlns:wp="http://schemas.openxmlformats.org/drawingml/2006/wordprocessingDrawing" xmlns:w10="urn:schemas-microsoft-com:office:word" xmlns:w="http://schemas.openxmlformats.org/wordprocessingml/2006/main" xmlns:w14="http://schemas.microsoft.com/office/word/2010/wordml" xmlns:w15="http://schemas.microsoft.com/office/word/2012/wordml" xmlns:w16cid="http://schemas.microsoft.com/office/word/2016/wordml/cid" xmlns:w16se="http://schemas.microsoft.com/office/word/2015/wordml/symex" xmlns:wpg="http://schemas.microsoft.com/office/word/2010/wordprocessingGroup" xmlns:wpi="http://schemas.microsoft.com/office/word/2010/wordprocessingInk" xmlns:wne="http://schemas.microsoft.com/office/word/2006/wordml" xmlns:wps="http://schemas.microsoft.com/office/word/2010/wordprocessingShape" mc:Ignorable="w14 w15 w16se w16cid wp14">
+<w:ftr xmlns:wpc="http://schemas.microsoft.com/office/word/2010/wordprocessingCanvas" xmlns:cx="http://schemas.microsoft.com/office/drawing/2014/chartex" xmlns:cx1="http://schemas.microsoft.com/office/drawing/2015/9/8/chartex" xmlns:cx2="http://schemas.microsoft.com/office/drawing/2015/10/21/chartex" xmlns:cx3="http://schemas.microsoft.com/office/drawing/2016/5/9/chartex" xmlns:cx4="http://schemas.microsoft.com/office/drawing/2016/5/10/chartex" xmlns:cx5="http://schemas.microsoft.com/office/drawing/2016/5/11/chartex" xmlns:cx6="http://schemas.microsoft.com/office/drawing/2016/5/12/chartex" xmlns:cx7="http://schemas.microsoft.com/office/drawing/2016/5/13/chartex" xmlns:cx8="http://schemas.microsoft.com/office/drawing/2016/5/14/chartex" xmlns:mc="http://schemas.openxmlformats.org/markup-compatibility/2006" xmlns:aink="http://schemas.microsoft.com/office/drawing/2016/ink" xmlns:am3d="http://schemas.microsoft.com/office/drawing/2017/model3d" xmlns:o="urn:schemas-microsoft-com:office:office" xmlns:r="http://schemas.openxmlformats.org/officeDocument/2006/relationships" xmlns:m="http://schemas.openxmlformats.org/officeDocument/2006/math" xmlns:v="urn:schemas-microsoft-com:vml" xmlns:wp14="http://schemas.microsoft.com/office/word/2010/wordprocessingDrawing" xmlns:wp="http://schemas.openxmlformats.org/drawingml/2006/wordprocessingDrawing" xmlns:w10="urn:schemas-microsoft-com:office:word" xmlns:w="http://schemas.openxmlformats.org/wordprocessingml/2006/main" xmlns:w14="http://schemas.microsoft.com/office/word/2010/wordml" xmlns:w15="http://schemas.microsoft.com/office/word/2012/wordml" xmlns:w16cex="http://schemas.microsoft.com/office/word/2018/wordml/cex" xmlns:w16cid="http://schemas.microsoft.com/office/word/2016/wordml/cid" xmlns:w16="http://schemas.microsoft.com/office/word/2018/wordml" xmlns:w16sdtdh="http://schemas.microsoft.com/office/word/2020/wordml/sdtdatahash" xmlns:w16se="http://schemas.microsoft.com/office/word/2015/wordml/symex" xmlns:wpg="http://schemas.microsoft.com/office/word/2010/wordprocessingGroup" xmlns:wpi="http://schemas.microsoft.com/office/word/2010/wordprocessingInk" xmlns:wne="http://schemas.microsoft.com/office/word/2006/wordml" xmlns:wps="http://schemas.microsoft.com/office/word/2010/wordprocessingShape" mc:Ignorable="w14 w15 w16se w16cid w16 w16cex w16sdtdh wp14">
   <w:p>
     <w:pPr>
       <w:pStyle w:val="Rodap"/>
@@ -930,7 +956,6 @@
               <w:szCs w:val="20"/>
             </w:rPr>
           </w:pPr>
-          <w:bookmarkStart w:id="0" w:name="_GoBack"/>
           <w:r>
             <w:rPr>
               <w:rFonts w:ascii="Arial" w:eastAsia="Cambria" w:hAnsi="Arial" w:cs="Arial"/>
@@ -1051,7 +1076,6 @@
             </w:rPr>
             <w:fldChar w:fldCharType="end"/>
           </w:r>
-          <w:bookmarkEnd w:id="0"/>
         </w:p>
       </w:tc>
     </w:tr>
@@ -1069,7 +1093,7 @@
 </file>
 
 <file path=word/footer3.xml><?xml version="1.0" encoding="utf-8"?>
-<w:ftr xmlns:wpc="http://schemas.microsoft.com/office/word/2010/wordprocessingCanvas" xmlns:cx="http://schemas.microsoft.com/office/drawing/2014/chartex" xmlns:cx1="http://schemas.microsoft.com/office/drawing/2015/9/8/chartex" xmlns:cx2="http://schemas.microsoft.com/office/drawing/2015/10/21/chartex" xmlns:cx3="http://schemas.microsoft.com/office/drawing/2016/5/9/chartex" xmlns:cx4="http://schemas.microsoft.com/office/drawing/2016/5/10/chartex" xmlns:cx5="http://schemas.microsoft.com/office/drawing/2016/5/11/chartex" xmlns:cx6="http://schemas.microsoft.com/office/drawing/2016/5/12/chartex" xmlns:cx7="http://schemas.microsoft.com/office/drawing/2016/5/13/chartex" xmlns:cx8="http://schemas.microsoft.com/office/drawing/2016/5/14/chartex" xmlns:mc="http://schemas.openxmlformats.org/markup-compatibility/2006" xmlns:aink="http://schemas.microsoft.com/office/drawing/2016/ink" xmlns:am3d="http://schemas.microsoft.com/office/drawing/2017/model3d" xmlns:o="urn:schemas-microsoft-com:office:office" xmlns:r="http://schemas.openxmlformats.org/officeDocument/2006/relationships" xmlns:m="http://schemas.openxmlformats.org/officeDocument/2006/math" xmlns:v="urn:schemas-microsoft-com:vml" xmlns:wp14="http://schemas.microsoft.com/office/word/2010/wordprocessingDrawing" xmlns:wp="http://schemas.openxmlformats.org/drawingml/2006/wordprocessingDrawing" xmlns:w10="urn:schemas-microsoft-com:office:word" xmlns:w="http://schemas.openxmlformats.org/wordprocessingml/2006/main" xmlns:w14="http://schemas.microsoft.com/office/word/2010/wordml" xmlns:w15="http://schemas.microsoft.com/office/word/2012/wordml" xmlns:w16cid="http://schemas.microsoft.com/office/word/2016/wordml/cid" xmlns:w16se="http://schemas.microsoft.com/office/word/2015/wordml/symex" xmlns:wpg="http://schemas.microsoft.com/office/word/2010/wordprocessingGroup" xmlns:wpi="http://schemas.microsoft.com/office/word/2010/wordprocessingInk" xmlns:wne="http://schemas.microsoft.com/office/word/2006/wordml" xmlns:wps="http://schemas.microsoft.com/office/word/2010/wordprocessingShape" mc:Ignorable="w14 w15 w16se w16cid wp14">
+<w:ftr xmlns:wpc="http://schemas.microsoft.com/office/word/2010/wordprocessingCanvas" xmlns:cx="http://schemas.microsoft.com/office/drawing/2014/chartex" xmlns:cx1="http://schemas.microsoft.com/office/drawing/2015/9/8/chartex" xmlns:cx2="http://schemas.microsoft.com/office/drawing/2015/10/21/chartex" xmlns:cx3="http://schemas.microsoft.com/office/drawing/2016/5/9/chartex" xmlns:cx4="http://schemas.microsoft.com/office/drawing/2016/5/10/chartex" xmlns:cx5="http://schemas.microsoft.com/office/drawing/2016/5/11/chartex" xmlns:cx6="http://schemas.microsoft.com/office/drawing/2016/5/12/chartex" xmlns:cx7="http://schemas.microsoft.com/office/drawing/2016/5/13/chartex" xmlns:cx8="http://schemas.microsoft.com/office/drawing/2016/5/14/chartex" xmlns:mc="http://schemas.openxmlformats.org/markup-compatibility/2006" xmlns:aink="http://schemas.microsoft.com/office/drawing/2016/ink" xmlns:am3d="http://schemas.microsoft.com/office/drawing/2017/model3d" xmlns:o="urn:schemas-microsoft-com:office:office" xmlns:r="http://schemas.openxmlformats.org/officeDocument/2006/relationships" xmlns:m="http://schemas.openxmlformats.org/officeDocument/2006/math" xmlns:v="urn:schemas-microsoft-com:vml" xmlns:wp14="http://schemas.microsoft.com/office/word/2010/wordprocessingDrawing" xmlns:wp="http://schemas.openxmlformats.org/drawingml/2006/wordprocessingDrawing" xmlns:w10="urn:schemas-microsoft-com:office:word" xmlns:w="http://schemas.openxmlformats.org/wordprocessingml/2006/main" xmlns:w14="http://schemas.microsoft.com/office/word/2010/wordml" xmlns:w15="http://schemas.microsoft.com/office/word/2012/wordml" xmlns:w16cex="http://schemas.microsoft.com/office/word/2018/wordml/cex" xmlns:w16cid="http://schemas.microsoft.com/office/word/2016/wordml/cid" xmlns:w16="http://schemas.microsoft.com/office/word/2018/wordml" xmlns:w16sdtdh="http://schemas.microsoft.com/office/word/2020/wordml/sdtdatahash" xmlns:w16se="http://schemas.microsoft.com/office/word/2015/wordml/symex" xmlns:wpg="http://schemas.microsoft.com/office/word/2010/wordprocessingGroup" xmlns:wpi="http://schemas.microsoft.com/office/word/2010/wordprocessingInk" xmlns:wne="http://schemas.microsoft.com/office/word/2006/wordml" xmlns:wps="http://schemas.microsoft.com/office/word/2010/wordprocessingShape" mc:Ignorable="w14 w15 w16se w16cid w16 w16cex w16sdtdh wp14">
   <w:p>
     <w:pPr>
       <w:pBdr>
@@ -1093,7 +1117,7 @@
 </file>
 
 <file path=word/footnotes.xml><?xml version="1.0" encoding="utf-8"?>
-<w:footnotes xmlns:wpc="http://schemas.microsoft.com/office/word/2010/wordprocessingCanvas" xmlns:cx="http://schemas.microsoft.com/office/drawing/2014/chartex" xmlns:cx1="http://schemas.microsoft.com/office/drawing/2015/9/8/chartex" xmlns:cx2="http://schemas.microsoft.com/office/drawing/2015/10/21/chartex" xmlns:cx3="http://schemas.microsoft.com/office/drawing/2016/5/9/chartex" xmlns:cx4="http://schemas.microsoft.com/office/drawing/2016/5/10/chartex" xmlns:cx5="http://schemas.microsoft.com/office/drawing/2016/5/11/chartex" xmlns:cx6="http://schemas.microsoft.com/office/drawing/2016/5/12/chartex" xmlns:cx7="http://schemas.microsoft.com/office/drawing/2016/5/13/chartex" xmlns:cx8="http://schemas.microsoft.com/office/drawing/2016/5/14/chartex" xmlns:mc="http://schemas.openxmlformats.org/markup-compatibility/2006" xmlns:aink="http://schemas.microsoft.com/office/drawing/2016/ink" xmlns:am3d="http://schemas.microsoft.com/office/drawing/2017/model3d" xmlns:o="urn:schemas-microsoft-com:office:office" xmlns:r="http://schemas.openxmlformats.org/officeDocument/2006/relationships" xmlns:m="http://schemas.openxmlformats.org/officeDocument/2006/math" xmlns:v="urn:schemas-microsoft-com:vml" xmlns:wp14="http://schemas.microsoft.com/office/word/2010/wordprocessingDrawing" xmlns:wp="http://schemas.openxmlformats.org/drawingml/2006/wordprocessingDrawing" xmlns:w10="urn:schemas-microsoft-com:office:word" xmlns:w="http://schemas.openxmlformats.org/wordprocessingml/2006/main" xmlns:w14="http://schemas.microsoft.com/office/word/2010/wordml" xmlns:w15="http://schemas.microsoft.com/office/word/2012/wordml" xmlns:w16cid="http://schemas.microsoft.com/office/word/2016/wordml/cid" xmlns:w16se="http://schemas.microsoft.com/office/word/2015/wordml/symex" xmlns:wpg="http://schemas.microsoft.com/office/word/2010/wordprocessingGroup" xmlns:wpi="http://schemas.microsoft.com/office/word/2010/wordprocessingInk" xmlns:wne="http://schemas.microsoft.com/office/word/2006/wordml" xmlns:wps="http://schemas.microsoft.com/office/word/2010/wordprocessingShape" mc:Ignorable="w14 w15 w16se w16cid wp14">
+<w:footnotes xmlns:wpc="http://schemas.microsoft.com/office/word/2010/wordprocessingCanvas" xmlns:cx="http://schemas.microsoft.com/office/drawing/2014/chartex" xmlns:cx1="http://schemas.microsoft.com/office/drawing/2015/9/8/chartex" xmlns:cx2="http://schemas.microsoft.com/office/drawing/2015/10/21/chartex" xmlns:cx3="http://schemas.microsoft.com/office/drawing/2016/5/9/chartex" xmlns:cx4="http://schemas.microsoft.com/office/drawing/2016/5/10/chartex" xmlns:cx5="http://schemas.microsoft.com/office/drawing/2016/5/11/chartex" xmlns:cx6="http://schemas.microsoft.com/office/drawing/2016/5/12/chartex" xmlns:cx7="http://schemas.microsoft.com/office/drawing/2016/5/13/chartex" xmlns:cx8="http://schemas.microsoft.com/office/drawing/2016/5/14/chartex" xmlns:mc="http://schemas.openxmlformats.org/markup-compatibility/2006" xmlns:aink="http://schemas.microsoft.com/office/drawing/2016/ink" xmlns:am3d="http://schemas.microsoft.com/office/drawing/2017/model3d" xmlns:o="urn:schemas-microsoft-com:office:office" xmlns:r="http://schemas.openxmlformats.org/officeDocument/2006/relationships" xmlns:m="http://schemas.openxmlformats.org/officeDocument/2006/math" xmlns:v="urn:schemas-microsoft-com:vml" xmlns:wp14="http://schemas.microsoft.com/office/word/2010/wordprocessingDrawing" xmlns:wp="http://schemas.openxmlformats.org/drawingml/2006/wordprocessingDrawing" xmlns:w10="urn:schemas-microsoft-com:office:word" xmlns:w="http://schemas.openxmlformats.org/wordprocessingml/2006/main" xmlns:w14="http://schemas.microsoft.com/office/word/2010/wordml" xmlns:w15="http://schemas.microsoft.com/office/word/2012/wordml" xmlns:w16cex="http://schemas.microsoft.com/office/word/2018/wordml/cex" xmlns:w16cid="http://schemas.microsoft.com/office/word/2016/wordml/cid" xmlns:w16="http://schemas.microsoft.com/office/word/2018/wordml" xmlns:w16sdtdh="http://schemas.microsoft.com/office/word/2020/wordml/sdtdatahash" xmlns:w16se="http://schemas.microsoft.com/office/word/2015/wordml/symex" xmlns:wpg="http://schemas.microsoft.com/office/word/2010/wordprocessingGroup" xmlns:wpi="http://schemas.microsoft.com/office/word/2010/wordprocessingInk" xmlns:wne="http://schemas.microsoft.com/office/word/2006/wordml" xmlns:wps="http://schemas.microsoft.com/office/word/2010/wordprocessingShape" mc:Ignorable="w14 w15 w16se w16cid w16 w16cex w16sdtdh wp14">
   <w:footnote w:type="separator" w:id="-1">
     <w:p>
       <w:pPr>
@@ -1118,7 +1142,7 @@
 </file>
 
 <file path=word/header1.xml><?xml version="1.0" encoding="utf-8"?>
-<w:hdr xmlns:wpc="http://schemas.microsoft.com/office/word/2010/wordprocessingCanvas" xmlns:cx="http://schemas.microsoft.com/office/drawing/2014/chartex" xmlns:cx1="http://schemas.microsoft.com/office/drawing/2015/9/8/chartex" xmlns:cx2="http://schemas.microsoft.com/office/drawing/2015/10/21/chartex" xmlns:cx3="http://schemas.microsoft.com/office/drawing/2016/5/9/chartex" xmlns:cx4="http://schemas.microsoft.com/office/drawing/2016/5/10/chartex" xmlns:cx5="http://schemas.microsoft.com/office/drawing/2016/5/11/chartex" xmlns:cx6="http://schemas.microsoft.com/office/drawing/2016/5/12/chartex" xmlns:cx7="http://schemas.microsoft.com/office/drawing/2016/5/13/chartex" xmlns:cx8="http://schemas.microsoft.com/office/drawing/2016/5/14/chartex" xmlns:mc="http://schemas.openxmlformats.org/markup-compatibility/2006" xmlns:aink="http://schemas.microsoft.com/office/drawing/2016/ink" xmlns:am3d="http://schemas.microsoft.com/office/drawing/2017/model3d" xmlns:o="urn:schemas-microsoft-com:office:office" xmlns:r="http://schemas.openxmlformats.org/officeDocument/2006/relationships" xmlns:m="http://schemas.openxmlformats.org/officeDocument/2006/math" xmlns:v="urn:schemas-microsoft-com:vml" xmlns:wp14="http://schemas.microsoft.com/office/word/2010/wordprocessingDrawing" xmlns:wp="http://schemas.openxmlformats.org/drawingml/2006/wordprocessingDrawing" xmlns:w10="urn:schemas-microsoft-com:office:word" xmlns:w="http://schemas.openxmlformats.org/wordprocessingml/2006/main" xmlns:w14="http://schemas.microsoft.com/office/word/2010/wordml" xmlns:w15="http://schemas.microsoft.com/office/word/2012/wordml" xmlns:w16cid="http://schemas.microsoft.com/office/word/2016/wordml/cid" xmlns:w16se="http://schemas.microsoft.com/office/word/2015/wordml/symex" xmlns:wpg="http://schemas.microsoft.com/office/word/2010/wordprocessingGroup" xmlns:wpi="http://schemas.microsoft.com/office/word/2010/wordprocessingInk" xmlns:wne="http://schemas.microsoft.com/office/word/2006/wordml" xmlns:wps="http://schemas.microsoft.com/office/word/2010/wordprocessingShape" mc:Ignorable="w14 w15 w16se w16cid wp14">
+<w:hdr xmlns:wpc="http://schemas.microsoft.com/office/word/2010/wordprocessingCanvas" xmlns:cx="http://schemas.microsoft.com/office/drawing/2014/chartex" xmlns:cx1="http://schemas.microsoft.com/office/drawing/2015/9/8/chartex" xmlns:cx2="http://schemas.microsoft.com/office/drawing/2015/10/21/chartex" xmlns:cx3="http://schemas.microsoft.com/office/drawing/2016/5/9/chartex" xmlns:cx4="http://schemas.microsoft.com/office/drawing/2016/5/10/chartex" xmlns:cx5="http://schemas.microsoft.com/office/drawing/2016/5/11/chartex" xmlns:cx6="http://schemas.microsoft.com/office/drawing/2016/5/12/chartex" xmlns:cx7="http://schemas.microsoft.com/office/drawing/2016/5/13/chartex" xmlns:cx8="http://schemas.microsoft.com/office/drawing/2016/5/14/chartex" xmlns:mc="http://schemas.openxmlformats.org/markup-compatibility/2006" xmlns:aink="http://schemas.microsoft.com/office/drawing/2016/ink" xmlns:am3d="http://schemas.microsoft.com/office/drawing/2017/model3d" xmlns:o="urn:schemas-microsoft-com:office:office" xmlns:r="http://schemas.openxmlformats.org/officeDocument/2006/relationships" xmlns:m="http://schemas.openxmlformats.org/officeDocument/2006/math" xmlns:v="urn:schemas-microsoft-com:vml" xmlns:wp14="http://schemas.microsoft.com/office/word/2010/wordprocessingDrawing" xmlns:wp="http://schemas.openxmlformats.org/drawingml/2006/wordprocessingDrawing" xmlns:w10="urn:schemas-microsoft-com:office:word" xmlns:w="http://schemas.openxmlformats.org/wordprocessingml/2006/main" xmlns:w14="http://schemas.microsoft.com/office/word/2010/wordml" xmlns:w15="http://schemas.microsoft.com/office/word/2012/wordml" xmlns:w16cex="http://schemas.microsoft.com/office/word/2018/wordml/cex" xmlns:w16cid="http://schemas.microsoft.com/office/word/2016/wordml/cid" xmlns:w16="http://schemas.microsoft.com/office/word/2018/wordml" xmlns:w16sdtdh="http://schemas.microsoft.com/office/word/2020/wordml/sdtdatahash" xmlns:w16se="http://schemas.microsoft.com/office/word/2015/wordml/symex" xmlns:wpg="http://schemas.microsoft.com/office/word/2010/wordprocessingGroup" xmlns:wpi="http://schemas.microsoft.com/office/word/2010/wordprocessingInk" xmlns:wne="http://schemas.microsoft.com/office/word/2006/wordml" xmlns:wps="http://schemas.microsoft.com/office/word/2010/wordprocessingShape" mc:Ignorable="w14 w15 w16se w16cid w16 w16cex w16sdtdh wp14">
   <w:p>
     <w:pPr>
       <w:pBdr>
@@ -1142,7 +1166,7 @@
 </file>
 
 <file path=word/header2.xml><?xml version="1.0" encoding="utf-8"?>
-<w:hdr xmlns:wpc="http://schemas.microsoft.com/office/word/2010/wordprocessingCanvas" xmlns:cx="http://schemas.microsoft.com/office/drawing/2014/chartex" xmlns:cx1="http://schemas.microsoft.com/office/drawing/2015/9/8/chartex" xmlns:cx2="http://schemas.microsoft.com/office/drawing/2015/10/21/chartex" xmlns:cx3="http://schemas.microsoft.com/office/drawing/2016/5/9/chartex" xmlns:cx4="http://schemas.microsoft.com/office/drawing/2016/5/10/chartex" xmlns:cx5="http://schemas.microsoft.com/office/drawing/2016/5/11/chartex" xmlns:cx6="http://schemas.microsoft.com/office/drawing/2016/5/12/chartex" xmlns:cx7="http://schemas.microsoft.com/office/drawing/2016/5/13/chartex" xmlns:cx8="http://schemas.microsoft.com/office/drawing/2016/5/14/chartex" xmlns:mc="http://schemas.openxmlformats.org/markup-compatibility/2006" xmlns:aink="http://schemas.microsoft.com/office/drawing/2016/ink" xmlns:am3d="http://schemas.microsoft.com/office/drawing/2017/model3d" xmlns:o="urn:schemas-microsoft-com:office:office" xmlns:r="http://schemas.openxmlformats.org/officeDocument/2006/relationships" xmlns:m="http://schemas.openxmlformats.org/officeDocument/2006/math" xmlns:v="urn:schemas-microsoft-com:vml" xmlns:wp14="http://schemas.microsoft.com/office/word/2010/wordprocessingDrawing" xmlns:wp="http://schemas.openxmlformats.org/drawingml/2006/wordprocessingDrawing" xmlns:w10="urn:schemas-microsoft-com:office:word" xmlns:w="http://schemas.openxmlformats.org/wordprocessingml/2006/main" xmlns:w14="http://schemas.microsoft.com/office/word/2010/wordml" xmlns:w15="http://schemas.microsoft.com/office/word/2012/wordml" xmlns:w16cid="http://schemas.microsoft.com/office/word/2016/wordml/cid" xmlns:w16se="http://schemas.microsoft.com/office/word/2015/wordml/symex" xmlns:wpg="http://schemas.microsoft.com/office/word/2010/wordprocessingGroup" xmlns:wpi="http://schemas.microsoft.com/office/word/2010/wordprocessingInk" xmlns:wne="http://schemas.microsoft.com/office/word/2006/wordml" xmlns:wps="http://schemas.microsoft.com/office/word/2010/wordprocessingShape" mc:Ignorable="w14 w15 w16se w16cid wp14">
+<w:hdr xmlns:wpc="http://schemas.microsoft.com/office/word/2010/wordprocessingCanvas" xmlns:cx="http://schemas.microsoft.com/office/drawing/2014/chartex" xmlns:cx1="http://schemas.microsoft.com/office/drawing/2015/9/8/chartex" xmlns:cx2="http://schemas.microsoft.com/office/drawing/2015/10/21/chartex" xmlns:cx3="http://schemas.microsoft.com/office/drawing/2016/5/9/chartex" xmlns:cx4="http://schemas.microsoft.com/office/drawing/2016/5/10/chartex" xmlns:cx5="http://schemas.microsoft.com/office/drawing/2016/5/11/chartex" xmlns:cx6="http://schemas.microsoft.com/office/drawing/2016/5/12/chartex" xmlns:cx7="http://schemas.microsoft.com/office/drawing/2016/5/13/chartex" xmlns:cx8="http://schemas.microsoft.com/office/drawing/2016/5/14/chartex" xmlns:mc="http://schemas.openxmlformats.org/markup-compatibility/2006" xmlns:aink="http://schemas.microsoft.com/office/drawing/2016/ink" xmlns:am3d="http://schemas.microsoft.com/office/drawing/2017/model3d" xmlns:o="urn:schemas-microsoft-com:office:office" xmlns:r="http://schemas.openxmlformats.org/officeDocument/2006/relationships" xmlns:m="http://schemas.openxmlformats.org/officeDocument/2006/math" xmlns:v="urn:schemas-microsoft-com:vml" xmlns:wp14="http://schemas.microsoft.com/office/word/2010/wordprocessingDrawing" xmlns:wp="http://schemas.openxmlformats.org/drawingml/2006/wordprocessingDrawing" xmlns:w10="urn:schemas-microsoft-com:office:word" xmlns:w="http://schemas.openxmlformats.org/wordprocessingml/2006/main" xmlns:w14="http://schemas.microsoft.com/office/word/2010/wordml" xmlns:w15="http://schemas.microsoft.com/office/word/2012/wordml" xmlns:w16cex="http://schemas.microsoft.com/office/word/2018/wordml/cex" xmlns:w16cid="http://schemas.microsoft.com/office/word/2016/wordml/cid" xmlns:w16="http://schemas.microsoft.com/office/word/2018/wordml" xmlns:w16sdtdh="http://schemas.microsoft.com/office/word/2020/wordml/sdtdatahash" xmlns:w16se="http://schemas.microsoft.com/office/word/2015/wordml/symex" xmlns:wpg="http://schemas.microsoft.com/office/word/2010/wordprocessingGroup" xmlns:wpi="http://schemas.microsoft.com/office/word/2010/wordprocessingInk" xmlns:wne="http://schemas.microsoft.com/office/word/2006/wordml" xmlns:wps="http://schemas.microsoft.com/office/word/2010/wordprocessingShape" mc:Ignorable="w14 w15 w16se w16cid w16 w16cex w16sdtdh wp14">
   <w:p>
     <w:pPr>
       <w:pStyle w:val="Cabealho"/>
@@ -1256,7 +1280,7 @@
 </file>
 
 <file path=word/header3.xml><?xml version="1.0" encoding="utf-8"?>
-<w:hdr xmlns:wpc="http://schemas.microsoft.com/office/word/2010/wordprocessingCanvas" xmlns:cx="http://schemas.microsoft.com/office/drawing/2014/chartex" xmlns:cx1="http://schemas.microsoft.com/office/drawing/2015/9/8/chartex" xmlns:cx2="http://schemas.microsoft.com/office/drawing/2015/10/21/chartex" xmlns:cx3="http://schemas.microsoft.com/office/drawing/2016/5/9/chartex" xmlns:cx4="http://schemas.microsoft.com/office/drawing/2016/5/10/chartex" xmlns:cx5="http://schemas.microsoft.com/office/drawing/2016/5/11/chartex" xmlns:cx6="http://schemas.microsoft.com/office/drawing/2016/5/12/chartex" xmlns:cx7="http://schemas.microsoft.com/office/drawing/2016/5/13/chartex" xmlns:cx8="http://schemas.microsoft.com/office/drawing/2016/5/14/chartex" xmlns:mc="http://schemas.openxmlformats.org/markup-compatibility/2006" xmlns:aink="http://schemas.microsoft.com/office/drawing/2016/ink" xmlns:am3d="http://schemas.microsoft.com/office/drawing/2017/model3d" xmlns:o="urn:schemas-microsoft-com:office:office" xmlns:r="http://schemas.openxmlformats.org/officeDocument/2006/relationships" xmlns:m="http://schemas.openxmlformats.org/officeDocument/2006/math" xmlns:v="urn:schemas-microsoft-com:vml" xmlns:wp14="http://schemas.microsoft.com/office/word/2010/wordprocessingDrawing" xmlns:wp="http://schemas.openxmlformats.org/drawingml/2006/wordprocessingDrawing" xmlns:w10="urn:schemas-microsoft-com:office:word" xmlns:w="http://schemas.openxmlformats.org/wordprocessingml/2006/main" xmlns:w14="http://schemas.microsoft.com/office/word/2010/wordml" xmlns:w15="http://schemas.microsoft.com/office/word/2012/wordml" xmlns:w16cid="http://schemas.microsoft.com/office/word/2016/wordml/cid" xmlns:w16se="http://schemas.microsoft.com/office/word/2015/wordml/symex" xmlns:wpg="http://schemas.microsoft.com/office/word/2010/wordprocessingGroup" xmlns:wpi="http://schemas.microsoft.com/office/word/2010/wordprocessingInk" xmlns:wne="http://schemas.microsoft.com/office/word/2006/wordml" xmlns:wps="http://schemas.microsoft.com/office/word/2010/wordprocessingShape" mc:Ignorable="w14 w15 w16se w16cid wp14">
+<w:hdr xmlns:wpc="http://schemas.microsoft.com/office/word/2010/wordprocessingCanvas" xmlns:cx="http://schemas.microsoft.com/office/drawing/2014/chartex" xmlns:cx1="http://schemas.microsoft.com/office/drawing/2015/9/8/chartex" xmlns:cx2="http://schemas.microsoft.com/office/drawing/2015/10/21/chartex" xmlns:cx3="http://schemas.microsoft.com/office/drawing/2016/5/9/chartex" xmlns:cx4="http://schemas.microsoft.com/office/drawing/2016/5/10/chartex" xmlns:cx5="http://schemas.microsoft.com/office/drawing/2016/5/11/chartex" xmlns:cx6="http://schemas.microsoft.com/office/drawing/2016/5/12/chartex" xmlns:cx7="http://schemas.microsoft.com/office/drawing/2016/5/13/chartex" xmlns:cx8="http://schemas.microsoft.com/office/drawing/2016/5/14/chartex" xmlns:mc="http://schemas.openxmlformats.org/markup-compatibility/2006" xmlns:aink="http://schemas.microsoft.com/office/drawing/2016/ink" xmlns:am3d="http://schemas.microsoft.com/office/drawing/2017/model3d" xmlns:o="urn:schemas-microsoft-com:office:office" xmlns:r="http://schemas.openxmlformats.org/officeDocument/2006/relationships" xmlns:m="http://schemas.openxmlformats.org/officeDocument/2006/math" xmlns:v="urn:schemas-microsoft-com:vml" xmlns:wp14="http://schemas.microsoft.com/office/word/2010/wordprocessingDrawing" xmlns:wp="http://schemas.openxmlformats.org/drawingml/2006/wordprocessingDrawing" xmlns:w10="urn:schemas-microsoft-com:office:word" xmlns:w="http://schemas.openxmlformats.org/wordprocessingml/2006/main" xmlns:w14="http://schemas.microsoft.com/office/word/2010/wordml" xmlns:w15="http://schemas.microsoft.com/office/word/2012/wordml" xmlns:w16cex="http://schemas.microsoft.com/office/word/2018/wordml/cex" xmlns:w16cid="http://schemas.microsoft.com/office/word/2016/wordml/cid" xmlns:w16="http://schemas.microsoft.com/office/word/2018/wordml" xmlns:w16sdtdh="http://schemas.microsoft.com/office/word/2020/wordml/sdtdatahash" xmlns:w16se="http://schemas.microsoft.com/office/word/2015/wordml/symex" xmlns:wpg="http://schemas.microsoft.com/office/word/2010/wordprocessingGroup" xmlns:wpi="http://schemas.microsoft.com/office/word/2010/wordprocessingInk" xmlns:wne="http://schemas.microsoft.com/office/word/2006/wordml" xmlns:wps="http://schemas.microsoft.com/office/word/2010/wordprocessingShape" mc:Ignorable="w14 w15 w16se w16cid w16 w16cex w16sdtdh wp14">
   <w:p>
     <w:pPr>
       <w:pBdr>
@@ -1280,7 +1304,7 @@
 </file>
 
 <file path=word/styles.xml><?xml version="1.0" encoding="utf-8"?>
-<w:styles xmlns:mc="http://schemas.openxmlformats.org/markup-compatibility/2006" xmlns:r="http://schemas.openxmlformats.org/officeDocument/2006/relationships" xmlns:w="http://schemas.openxmlformats.org/wordprocessingml/2006/main" xmlns:w14="http://schemas.microsoft.com/office/word/2010/wordml" xmlns:w15="http://schemas.microsoft.com/office/word/2012/wordml" xmlns:w16cid="http://schemas.microsoft.com/office/word/2016/wordml/cid" xmlns:w16se="http://schemas.microsoft.com/office/word/2015/wordml/symex" mc:Ignorable="w14 w15 w16se w16cid">
+<w:styles xmlns:mc="http://schemas.openxmlformats.org/markup-compatibility/2006" xmlns:r="http://schemas.openxmlformats.org/officeDocument/2006/relationships" xmlns:w="http://schemas.openxmlformats.org/wordprocessingml/2006/main" xmlns:w14="http://schemas.microsoft.com/office/word/2010/wordml" xmlns:w15="http://schemas.microsoft.com/office/word/2012/wordml" xmlns:w16cex="http://schemas.microsoft.com/office/word/2018/wordml/cex" xmlns:w16cid="http://schemas.microsoft.com/office/word/2016/wordml/cid" xmlns:w16="http://schemas.microsoft.com/office/word/2018/wordml" xmlns:w16sdtdh="http://schemas.microsoft.com/office/word/2020/wordml/sdtdatahash" xmlns:w16se="http://schemas.microsoft.com/office/word/2015/wordml/symex" mc:Ignorable="w14 w15 w16se w16cid w16 w16cex w16sdtdh">
   <w:docDefaults>
     <w:rPrDefault>
       <w:rPr>

</xml_diff>